<commit_message>
Aggiunta ricerca per anno
</commit_message>
<xml_diff>
--- a/Schemi/BDW_project_relation.docx
+++ b/Schemi/BDW_project_relation.docx
@@ -1293,7 +1293,7 @@
                 <w:noProof/>
                 <w:webHidden/>
               </w:rPr>
-              <w:t>4</w:t>
+              <w:t>5</w:t>
             </w:r>
             <w:r>
               <w:rPr>
@@ -1483,7 +1483,7 @@
                 <w:noProof/>
                 <w:webHidden/>
               </w:rPr>
-              <w:t>5</w:t>
+              <w:t>6</w:t>
             </w:r>
             <w:r>
               <w:rPr>
@@ -4754,6 +4754,128 @@
             <w14:round/>
           </w14:textOutline>
         </w:rPr>
+        <w:t>O</w:t>
+      </w:r>
+      <w:r>
+        <w:rPr>
+          <w:rFonts w:ascii="Courier New" w:hAnsi="Courier New" w:cs="Courier New"/>
+          <w:color w:val="FF9900"/>
+          <w:lang w:val="en-GB"/>
+          <w14:shadow w14:blurRad="38100" w14:dist="25400" w14:dir="5400000" w14:sx="100000" w14:sy="100000" w14:kx="0" w14:ky="0" w14:algn="ctr">
+            <w14:srgbClr w14:val="6E747A">
+              <w14:alpha w14:val="57000"/>
+            </w14:srgbClr>
+          </w14:shadow>
+          <w14:textOutline w14:w="0" w14:cap="flat" w14:cmpd="sng" w14:algn="ctr">
+            <w14:noFill/>
+            <w14:prstDash w14:val="solid"/>
+            <w14:round/>
+          </w14:textOutline>
+        </w:rPr>
+        <w:t>R</w:t>
+      </w:r>
+      <w:r>
+        <w:rPr>
+          <w:rFonts w:ascii="Courier New" w:hAnsi="Courier New" w:cs="Courier New"/>
+          <w:color w:val="FF0000"/>
+          <w:lang w:val="en-GB"/>
+          <w14:shadow w14:blurRad="38100" w14:dist="25400" w14:dir="5400000" w14:sx="100000" w14:sy="100000" w14:kx="0" w14:ky="0" w14:algn="ctr">
+            <w14:srgbClr w14:val="6E747A">
+              <w14:alpha w14:val="57000"/>
+            </w14:srgbClr>
+          </w14:shadow>
+          <w14:textOutline w14:w="0" w14:cap="flat" w14:cmpd="sng" w14:algn="ctr">
+            <w14:noFill/>
+            <w14:prstDash w14:val="solid"/>
+            <w14:round/>
+          </w14:textOutline>
+        </w:rPr>
+        <w:t xml:space="preserve"> </w:t>
+      </w:r>
+      <w:r>
+        <w:rPr>
+          <w:rFonts w:ascii="Courier New" w:hAnsi="Courier New" w:cs="Courier New"/>
+          <w:color w:val="FF9900"/>
+          <w:lang w:val="en-GB"/>
+          <w14:shadow w14:blurRad="38100" w14:dist="25400" w14:dir="5400000" w14:sx="100000" w14:sy="100000" w14:kx="0" w14:ky="0" w14:algn="ctr">
+            <w14:srgbClr w14:val="6E747A">
+              <w14:alpha w14:val="57000"/>
+            </w14:srgbClr>
+          </w14:shadow>
+          <w14:textOutline w14:w="0" w14:cap="flat" w14:cmpd="sng" w14:algn="ctr">
+            <w14:noFill/>
+            <w14:prstDash w14:val="solid"/>
+            <w14:round/>
+          </w14:textOutline>
+        </w:rPr>
+        <w:t>Y</w:t>
+      </w:r>
+      <w:r>
+        <w:rPr>
+          <w:rFonts w:ascii="Courier New" w:hAnsi="Courier New" w:cs="Courier New"/>
+          <w:color w:val="FF9900"/>
+          <w:lang w:val="en-GB"/>
+          <w14:shadow w14:blurRad="38100" w14:dist="25400" w14:dir="5400000" w14:sx="100000" w14:sy="100000" w14:kx="0" w14:ky="0" w14:algn="ctr">
+            <w14:srgbClr w14:val="6E747A">
+              <w14:alpha w14:val="57000"/>
+            </w14:srgbClr>
+          </w14:shadow>
+          <w14:textOutline w14:w="0" w14:cap="flat" w14:cmpd="sng" w14:algn="ctr">
+            <w14:noFill/>
+            <w14:prstDash w14:val="solid"/>
+            <w14:round/>
+          </w14:textOutline>
+        </w:rPr>
+        <w:t>EAR</w:t>
+      </w:r>
+      <w:r>
+        <w:rPr>
+          <w:rFonts w:ascii="Courier New" w:hAnsi="Courier New" w:cs="Courier New"/>
+          <w:lang w:val="en-GB"/>
+        </w:rPr>
+        <w:t>(</w:t>
+      </w:r>
+      <w:proofErr w:type="spellStart"/>
+      <w:proofErr w:type="gramStart"/>
+      <w:r>
+        <w:rPr>
+          <w:rFonts w:ascii="Courier New" w:hAnsi="Courier New" w:cs="Courier New"/>
+          <w:lang w:val="en-GB"/>
+        </w:rPr>
+        <w:t>s.ReleaseDate</w:t>
+      </w:r>
+      <w:proofErr w:type="spellEnd"/>
+      <w:proofErr w:type="gramEnd"/>
+      <w:r>
+        <w:rPr>
+          <w:rFonts w:ascii="Courier New" w:hAnsi="Courier New" w:cs="Courier New"/>
+          <w:lang w:val="en-GB"/>
+        </w:rPr>
+        <w:t>) = '$search'</w:t>
+      </w:r>
+      <w:r>
+        <w:rPr>
+          <w:rFonts w:ascii="Courier New" w:hAnsi="Courier New" w:cs="Courier New"/>
+          <w:lang w:val="en-GB"/>
+        </w:rPr>
+        <w:br/>
+      </w:r>
+      <w:r>
+        <w:rPr>
+          <w:rFonts w:ascii="Courier New" w:hAnsi="Courier New" w:cs="Courier New"/>
+          <w:color w:val="FF9900"/>
+          <w:lang w:val="en-GB"/>
+          <w14:shadow w14:blurRad="38100" w14:dist="25400" w14:dir="5400000" w14:sx="100000" w14:sy="100000" w14:kx="0" w14:ky="0" w14:algn="ctr">
+            <w14:srgbClr w14:val="6E747A">
+              <w14:alpha w14:val="57000"/>
+            </w14:srgbClr>
+          </w14:shadow>
+          <w14:textOutline w14:w="0" w14:cap="flat" w14:cmpd="sng" w14:algn="ctr">
+            <w14:noFill/>
+            <w14:prstDash w14:val="solid"/>
+            <w14:round/>
+          </w14:textOutline>
+        </w:rPr>
         <w:t>GROUP</w:t>
       </w:r>
       <w:r>
@@ -4774,7 +4896,6 @@
         </w:rPr>
         <w:t xml:space="preserve"> </w:t>
       </w:r>
-      <w:proofErr w:type="gramStart"/>
       <w:r>
         <w:rPr>
           <w:rFonts w:ascii="Courier New" w:hAnsi="Courier New" w:cs="Courier New"/>
@@ -4817,15 +4938,7 @@
           <w:rFonts w:ascii="Courier New" w:hAnsi="Courier New" w:cs="Courier New"/>
           <w:lang w:val="en-GB"/>
         </w:rPr>
-        <w:t>s</w:t>
-      </w:r>
-      <w:proofErr w:type="gramEnd"/>
-      <w:r>
-        <w:rPr>
-          <w:rFonts w:ascii="Courier New" w:hAnsi="Courier New" w:cs="Courier New"/>
-          <w:lang w:val="en-GB"/>
-        </w:rPr>
-        <w:t>.Title</w:t>
+        <w:t>s.Title</w:t>
       </w:r>
       <w:proofErr w:type="spellEnd"/>
       <w:r>
@@ -6650,21 +6763,21 @@
     <w:p>
       <w:pPr>
         <w:rPr>
-          <w:lang w:val="it-IT"/>
+          <w:lang w:val="en-GB"/>
         </w:rPr>
       </w:pPr>
     </w:p>
     <w:p>
       <w:pPr>
         <w:rPr>
-          <w:lang w:val="it-IT"/>
+          <w:lang w:val="en-GB"/>
         </w:rPr>
       </w:pPr>
     </w:p>
     <w:p>
       <w:pPr>
         <w:rPr>
-          <w:lang w:val="it-IT"/>
+          <w:lang w:val="en-GB"/>
         </w:rPr>
       </w:pPr>
     </w:p>

</xml_diff>